<commit_message>
Added EAPnet.com to site.
</commit_message>
<xml_diff>
--- a/joelrevanscom/files/resume.docx
+++ b/joelrevanscom/files/resume.docx
@@ -82,26 +82,227 @@
     <w:p>
       <w:pPr>
         <w:pStyle w:val="NoSpacing"/>
-      </w:pPr>
-    </w:p>
-    <w:p>
-      <w:pPr>
-        <w:pStyle w:val="NoSpacing"/>
-        <w:rPr>
-          <w:b/>
-        </w:rPr>
-      </w:pPr>
-      <w:r>
-        <w:rPr>
-          <w:b/>
-        </w:rPr>
-        <w:t xml:space="preserve">RELEVANT </w:t>
-      </w:r>
-      <w:r>
-        <w:rPr>
-          <w:b/>
-        </w:rPr>
-        <w:t>EXPERIENCE</w:t>
+        <w:rPr>
+          <w:b/>
+        </w:rPr>
+      </w:pPr>
+    </w:p>
+    <w:p>
+      <w:pPr>
+        <w:pStyle w:val="NoSpacing"/>
+        <w:rPr>
+          <w:b/>
+        </w:rPr>
+      </w:pPr>
+      <w:r>
+        <w:rPr>
+          <w:b/>
+        </w:rPr>
+        <w:tab/>
+        <w:t>Contract Software Engineer; Proctor &amp; Gamble</w:t>
+      </w:r>
+      <w:r>
+        <w:rPr>
+          <w:b/>
+        </w:rPr>
+        <w:tab/>
+      </w:r>
+      <w:r>
+        <w:rPr>
+          <w:b/>
+        </w:rPr>
+        <w:tab/>
+      </w:r>
+      <w:r>
+        <w:rPr>
+          <w:b/>
+        </w:rPr>
+        <w:tab/>
+      </w:r>
+      <w:r>
+        <w:rPr>
+          <w:b/>
+        </w:rPr>
+        <w:tab/>
+        <w:t>Nov 2016-Present</w:t>
+      </w:r>
+    </w:p>
+    <w:p>
+      <w:pPr>
+        <w:pStyle w:val="NoSpacing"/>
+        <w:ind w:left="720"/>
+      </w:pPr>
+      <w:r>
+        <w:t xml:space="preserve">Lead technology consultant for P&amp;G </w:t>
+      </w:r>
+      <w:proofErr w:type="gramStart"/>
+      <w:r>
+        <w:t>Ventures</w:t>
+      </w:r>
+      <w:proofErr w:type="gramEnd"/>
+      <w:r>
+        <w:t xml:space="preserve"> group. </w:t>
+      </w:r>
+      <w:proofErr w:type="gramStart"/>
+      <w:r>
+        <w:t xml:space="preserve">Oversaw development of ZevoInsect.com, and Metaderm.com, as well as consulting for Pepper &amp; Wits and </w:t>
+      </w:r>
+      <w:proofErr w:type="spellStart"/>
+      <w:r>
+        <w:t>Opte</w:t>
+      </w:r>
+      <w:proofErr w:type="spellEnd"/>
+      <w:r>
+        <w:t xml:space="preserve"> Skin products.</w:t>
+      </w:r>
+      <w:proofErr w:type="gramEnd"/>
+      <w:r>
+        <w:t xml:space="preserve">  Responsible for development of ecommerce sites on </w:t>
+      </w:r>
+      <w:proofErr w:type="spellStart"/>
+      <w:r>
+        <w:t>Shopify</w:t>
+      </w:r>
+      <w:proofErr w:type="spellEnd"/>
+      <w:r>
+        <w:t xml:space="preserve"> platform as well as management of 3</w:t>
+      </w:r>
+      <w:r>
+        <w:rPr>
+          <w:vertAlign w:val="superscript"/>
+        </w:rPr>
+        <w:t>rd</w:t>
+      </w:r>
+      <w:r>
+        <w:t xml:space="preserve"> party technologies and resources.</w:t>
+      </w:r>
+    </w:p>
+    <w:p>
+      <w:pPr>
+        <w:pStyle w:val="NoSpacing"/>
+        <w:ind w:left="720"/>
+        <w:jc w:val="both"/>
+      </w:pPr>
+    </w:p>
+    <w:p>
+      <w:pPr>
+        <w:pStyle w:val="NoSpacing"/>
+        <w:jc w:val="both"/>
+        <w:rPr>
+          <w:b/>
+        </w:rPr>
+      </w:pPr>
+      <w:r>
+        <w:rPr>
+          <w:b/>
+        </w:rPr>
+        <w:tab/>
+        <w:t>Contract Sof</w:t>
+      </w:r>
+      <w:r>
+        <w:rPr>
+          <w:b/>
+        </w:rPr>
+        <w:t>tware Engineer; EAP, Inc</w:t>
+      </w:r>
+      <w:r>
+        <w:rPr>
+          <w:b/>
+        </w:rPr>
+        <w:tab/>
+      </w:r>
+      <w:r>
+        <w:rPr>
+          <w:b/>
+        </w:rPr>
+        <w:tab/>
+      </w:r>
+      <w:r>
+        <w:rPr>
+          <w:b/>
+        </w:rPr>
+        <w:tab/>
+      </w:r>
+      <w:r>
+        <w:rPr>
+          <w:b/>
+        </w:rPr>
+        <w:tab/>
+      </w:r>
+      <w:r>
+        <w:rPr>
+          <w:b/>
+        </w:rPr>
+        <w:tab/>
+        <w:t>Jan</w:t>
+      </w:r>
+      <w:r>
+        <w:rPr>
+          <w:b/>
+        </w:rPr>
+        <w:t xml:space="preserve"> 201</w:t>
+      </w:r>
+      <w:r>
+        <w:rPr>
+          <w:b/>
+        </w:rPr>
+        <w:t>7</w:t>
+      </w:r>
+      <w:r>
+        <w:rPr>
+          <w:b/>
+        </w:rPr>
+        <w:t>-</w:t>
+      </w:r>
+      <w:r>
+        <w:rPr>
+          <w:b/>
+        </w:rPr>
+        <w:t>Jan 2018</w:t>
+      </w:r>
+    </w:p>
+    <w:p>
+      <w:pPr>
+        <w:pStyle w:val="NoSpacing"/>
+        <w:ind w:left="720"/>
+      </w:pPr>
+      <w:r>
+        <w:t>Architected, designed and developed eapnet.com for local seller of commercial industrial HVAC systems.  Site features</w:t>
+      </w:r>
+      <w:r>
+        <w:t xml:space="preserve"> online store, </w:t>
+      </w:r>
+      <w:r>
+        <w:t xml:space="preserve">custom </w:t>
+      </w:r>
+      <w:r>
+        <w:t>inventory search,</w:t>
+      </w:r>
+      <w:r>
+        <w:t xml:space="preserve"> integration with Dynamics GP to enable automated accounting for online orders</w:t>
+      </w:r>
+      <w:r>
+        <w:t>, as well as synchronization of</w:t>
+      </w:r>
+      <w:r>
+        <w:t xml:space="preserve"> inventory, taxes, and customer</w:t>
+      </w:r>
+      <w:r>
+        <w:t xml:space="preserve"> information</w:t>
+      </w:r>
+      <w:r>
+        <w:t xml:space="preserve">. </w:t>
+      </w:r>
+      <w:r>
+        <w:t xml:space="preserve">Custom checkout integrates with Heartland Payment systems.  </w:t>
+      </w:r>
+      <w:proofErr w:type="gramStart"/>
+      <w:r>
+        <w:t>SMTP for automatic emails, tracking updates, and event notifications.</w:t>
+      </w:r>
+      <w:proofErr w:type="gramEnd"/>
+      <w:r>
+        <w:t xml:space="preserve">  Fully custom CMS allows editing of all site content while maintaining responsive design for phones and tablets. </w:t>
       </w:r>
     </w:p>
     <w:p>
@@ -162,6 +363,7 @@
         <w:pStyle w:val="NoSpacing"/>
         <w:ind w:left="720"/>
       </w:pPr>
+      <w:proofErr w:type="gramStart"/>
       <w:r>
         <w:t>Designed the application that predicts sales of fuel products for all Marathon</w:t>
       </w:r>
@@ -169,15 +371,59 @@
         <w:t xml:space="preserve"> (MPC)</w:t>
       </w:r>
       <w:r>
-        <w:t xml:space="preserve"> corporate stores (T-SQL, ASP.NET MVC, </w:t>
-      </w:r>
-      <w:proofErr w:type="gramStart"/>
-      <w:r>
-        <w:t>Kendo</w:t>
+        <w:t xml:space="preserve"> corpo</w:t>
+      </w:r>
+      <w:r>
+        <w:t>rate stores (T-SQL, ASP.NET MVC</w:t>
+      </w:r>
+      <w:r>
+        <w:t>).</w:t>
       </w:r>
       <w:proofErr w:type="gramEnd"/>
       <w:r>
-        <w:t xml:space="preserve"> UI).  Built custom tools for data analysis and created core algorithm and user interfaces to be used by business analysts.</w:t>
+        <w:t xml:space="preserve">  Built custom tools for data anal</w:t>
+      </w:r>
+      <w:r>
+        <w:t xml:space="preserve">ysis and produced core algorithm. </w:t>
+      </w:r>
+      <w:r>
+        <w:t>Web</w:t>
+      </w:r>
+      <w:r>
+        <w:t xml:space="preserve"> interfaces</w:t>
+      </w:r>
+      <w:r>
+        <w:t xml:space="preserve"> </w:t>
+      </w:r>
+      <w:r>
+        <w:t xml:space="preserve">created with </w:t>
+      </w:r>
+      <w:r>
+        <w:t>Kendo UI</w:t>
+      </w:r>
+      <w:r>
+        <w:t xml:space="preserve"> to be used by business analysts.</w:t>
+      </w:r>
+      <w:r>
+        <w:t xml:space="preserve">  Responsive UI featuring custom cloud-connected spreadsheets to </w:t>
+      </w:r>
+      <w:r>
+        <w:t>enable</w:t>
+      </w:r>
+      <w:r>
+        <w:t xml:space="preserve"> live editing </w:t>
+      </w:r>
+      <w:r>
+        <w:t>of database parameters and smooth integration with excel</w:t>
+      </w:r>
+      <w:r>
+        <w:t>.</w:t>
+      </w:r>
+      <w:r>
+        <w:t xml:space="preserve">  </w:t>
+      </w:r>
+      <w:r>
+        <w:t>Data inputs and outputs dynamically populated with AJAX for rapid and seamless navigation.</w:t>
       </w:r>
     </w:p>
     <w:p>
@@ -704,871 +950,6 @@
       <w:r>
         <w:t>.</w:t>
       </w:r>
-    </w:p>
-    <w:p>
-      <w:pPr>
-        <w:pStyle w:val="NoSpacing"/>
-        <w:rPr>
-          <w:b/>
-        </w:rPr>
-      </w:pPr>
-    </w:p>
-    <w:p>
-      <w:pPr>
-        <w:pStyle w:val="NoSpacing"/>
-        <w:tabs>
-          <w:tab w:val="right" w:pos="7020"/>
-        </w:tabs>
-        <w:ind w:firstLine="720"/>
-      </w:pPr>
-      <w:r>
-        <w:rPr>
-          <w:b/>
-        </w:rPr>
-        <w:t>Database &amp; Application Developer</w:t>
-      </w:r>
-      <w:r>
-        <w:rPr>
-          <w:b/>
-        </w:rPr>
-        <w:t xml:space="preserve"> Co-op</w:t>
-      </w:r>
-      <w:r>
-        <w:rPr>
-          <w:b/>
-        </w:rPr>
-        <w:t>; E-Technologie</w:t>
-      </w:r>
-      <w:r>
-        <w:rPr>
-          <w:b/>
-        </w:rPr>
-        <w:t xml:space="preserve">s Group </w:t>
-      </w:r>
-      <w:r>
-        <w:rPr>
-          <w:b/>
-        </w:rPr>
-        <w:tab/>
-      </w:r>
-      <w:r>
-        <w:rPr>
-          <w:b/>
-        </w:rPr>
-        <w:tab/>
-      </w:r>
-      <w:r>
-        <w:rPr>
-          <w:b/>
-        </w:rPr>
-        <w:t>Jun 20</w:t>
-      </w:r>
-      <w:r>
-        <w:rPr>
-          <w:b/>
-        </w:rPr>
-        <w:t>11-</w:t>
-      </w:r>
-      <w:r>
-        <w:rPr>
-          <w:b/>
-        </w:rPr>
-        <w:t>Jun 2012</w:t>
-      </w:r>
-    </w:p>
-    <w:p>
-      <w:pPr>
-        <w:pStyle w:val="NoSpacing"/>
-        <w:ind w:left="720"/>
-      </w:pPr>
-      <w:proofErr w:type="gramStart"/>
-      <w:r>
-        <w:t>Developed production</w:t>
-      </w:r>
-      <w:r>
-        <w:t xml:space="preserve"> T-SQL</w:t>
-      </w:r>
-      <w:r>
-        <w:t xml:space="preserve"> database systems for P&amp;G </w:t>
-      </w:r>
-      <w:proofErr w:type="spellStart"/>
-      <w:r>
-        <w:t>Dannon</w:t>
-      </w:r>
-      <w:proofErr w:type="spellEnd"/>
-      <w:r>
-        <w:t xml:space="preserve"> plants.</w:t>
-      </w:r>
-      <w:proofErr w:type="gramEnd"/>
-      <w:r>
-        <w:t xml:space="preserve">  </w:t>
-      </w:r>
-      <w:proofErr w:type="gramStart"/>
-      <w:r>
-        <w:t>Responsible for significant expansion and redesign of existi</w:t>
-      </w:r>
-      <w:r>
-        <w:t>ng database structures.</w:t>
-      </w:r>
-      <w:proofErr w:type="gramEnd"/>
-      <w:r>
-        <w:t xml:space="preserve">  </w:t>
-      </w:r>
-      <w:proofErr w:type="gramStart"/>
-      <w:r>
-        <w:t>Created</w:t>
-      </w:r>
-      <w:r>
-        <w:t xml:space="preserve"> custom reporting software</w:t>
-      </w:r>
-      <w:r>
-        <w:t xml:space="preserve"> in C#</w:t>
-      </w:r>
-      <w:r>
-        <w:t xml:space="preserve"> and SQL procedures to gen</w:t>
-      </w:r>
-      <w:r>
-        <w:t>erate dynamic content</w:t>
-      </w:r>
-      <w:r>
-        <w:t xml:space="preserve"> &amp; visuals</w:t>
-      </w:r>
-      <w:r>
-        <w:t xml:space="preserve"> from real-time production data.</w:t>
-      </w:r>
-      <w:proofErr w:type="gramEnd"/>
-      <w:r>
-        <w:t xml:space="preserve">  </w:t>
-      </w:r>
-      <w:r>
-        <w:t>Worke</w:t>
-      </w:r>
-      <w:r>
-        <w:t>d closely with customers to develop</w:t>
-      </w:r>
-      <w:r>
-        <w:t xml:space="preserve"> dynamic consumer</w:t>
-      </w:r>
-      <w:r>
-        <w:t xml:space="preserve"> comment tracking and reporting</w:t>
-      </w:r>
-      <w:r>
-        <w:t xml:space="preserve"> </w:t>
-      </w:r>
-      <w:r>
-        <w:t>application</w:t>
-      </w:r>
-      <w:r>
-        <w:t xml:space="preserve"> in </w:t>
-      </w:r>
-      <w:proofErr w:type="gramStart"/>
-      <w:r>
-        <w:t>Excel</w:t>
-      </w:r>
-      <w:r>
-        <w:t xml:space="preserve"> </w:t>
-      </w:r>
-      <w:r>
-        <w:t xml:space="preserve"> </w:t>
-      </w:r>
-      <w:r>
-        <w:t>(</w:t>
-      </w:r>
-      <w:proofErr w:type="gramEnd"/>
-      <w:r>
-        <w:t>VBA</w:t>
-      </w:r>
-      <w:r>
-        <w:t>)</w:t>
-      </w:r>
-      <w:r>
-        <w:t>, enabling management to effectively categorize and identify manufacturing faults and</w:t>
-      </w:r>
-      <w:r>
-        <w:t xml:space="preserve"> aggregate consumer comments</w:t>
-      </w:r>
-      <w:r>
-        <w:t>.</w:t>
-      </w:r>
-      <w:r>
-        <w:t xml:space="preserve">  Augmented existing Unity Formula &amp; BOM management software</w:t>
-      </w:r>
-      <w:r>
-        <w:t xml:space="preserve"> (C#, XSLT, T-SQL, .NET, XAML, X-PATH)</w:t>
-      </w:r>
-      <w:r>
-        <w:t xml:space="preserve"> to include new functionalities, enabling dynamic entry of parameters for plant processing lines</w:t>
-      </w:r>
-      <w:r>
-        <w:t xml:space="preserve"> and providing </w:t>
-      </w:r>
-      <w:r>
-        <w:t>a</w:t>
-      </w:r>
-      <w:r>
-        <w:t xml:space="preserve"> </w:t>
-      </w:r>
-      <w:r>
-        <w:t xml:space="preserve">complete </w:t>
-      </w:r>
-      <w:r>
-        <w:t>database and UI solution</w:t>
-      </w:r>
-      <w:r>
-        <w:t>.</w:t>
-      </w:r>
-      <w:r>
-        <w:t xml:space="preserve">  </w:t>
-      </w:r>
-      <w:proofErr w:type="gramStart"/>
-      <w:r>
-        <w:t>Developed XSLT style</w:t>
-      </w:r>
-      <w:r>
-        <w:t xml:space="preserve"> </w:t>
-      </w:r>
-      <w:r>
-        <w:t xml:space="preserve">sheets to assist remote synchronization </w:t>
-      </w:r>
-      <w:r>
-        <w:t>with corporate CSS web</w:t>
-      </w:r>
-      <w:r>
-        <w:t xml:space="preserve"> </w:t>
-      </w:r>
-      <w:r>
-        <w:t>servers.</w:t>
-      </w:r>
-      <w:proofErr w:type="gramEnd"/>
-    </w:p>
-    <w:p>
-      <w:pPr>
-        <w:spacing w:after="0" w:line="240" w:lineRule="auto"/>
-      </w:pPr>
-      <w:r>
-        <w:br w:type="page"/>
-      </w:r>
-    </w:p>
-    <w:p>
-      <w:pPr>
-        <w:pStyle w:val="NoSpacing"/>
-        <w:ind w:left="720"/>
-      </w:pPr>
-    </w:p>
-    <w:p>
-      <w:pPr>
-        <w:spacing w:after="0" w:line="240" w:lineRule="auto"/>
-      </w:pPr>
-    </w:p>
-    <w:p>
-      <w:pPr>
-        <w:pStyle w:val="NoSpacing"/>
-        <w:tabs>
-          <w:tab w:val="right" w:pos="6480"/>
-        </w:tabs>
-        <w:ind w:left="720"/>
-      </w:pPr>
-      <w:r>
-        <w:rPr>
-          <w:b/>
-        </w:rPr>
-        <w:t>Experience Media Developer</w:t>
-      </w:r>
-      <w:r>
-        <w:rPr>
-          <w:b/>
-        </w:rPr>
-        <w:t xml:space="preserve"> Co-op</w:t>
-      </w:r>
-      <w:r>
-        <w:rPr>
-          <w:b/>
-        </w:rPr>
-        <w:t xml:space="preserve">; </w:t>
-      </w:r>
-      <w:r>
-        <w:rPr>
-          <w:b/>
-        </w:rPr>
-        <w:t>Possible</w:t>
-      </w:r>
-      <w:r>
-        <w:rPr>
-          <w:b/>
-        </w:rPr>
-        <w:tab/>
-      </w:r>
-      <w:r>
-        <w:rPr>
-          <w:b/>
-        </w:rPr>
-        <w:tab/>
-        <w:t>Dec 2010-Mar 2011</w:t>
-      </w:r>
-    </w:p>
-    <w:p>
-      <w:pPr>
-        <w:pStyle w:val="NoSpacing"/>
-        <w:ind w:left="720"/>
-      </w:pPr>
-      <w:proofErr w:type="gramStart"/>
-      <w:r>
-        <w:t>Performed research and development on signal filters.</w:t>
-      </w:r>
-      <w:proofErr w:type="gramEnd"/>
-      <w:r>
-        <w:t xml:space="preserve">  </w:t>
-      </w:r>
-      <w:proofErr w:type="gramStart"/>
-      <w:r>
-        <w:t xml:space="preserve">Constructed audio signal switching </w:t>
-      </w:r>
-      <w:r>
-        <w:t>station to process tones</w:t>
-      </w:r>
-      <w:r>
-        <w:t xml:space="preserve"> from a 3.5mm plug</w:t>
-      </w:r>
-      <w:r>
-        <w:t xml:space="preserve"> </w:t>
-      </w:r>
-      <w:r>
-        <w:t>to relay switches</w:t>
-      </w:r>
-      <w:r>
-        <w:t>.</w:t>
-      </w:r>
-      <w:proofErr w:type="gramEnd"/>
-      <w:r>
-        <w:t xml:space="preserve">  </w:t>
-      </w:r>
-      <w:proofErr w:type="gramStart"/>
-      <w:r>
-        <w:t>Developed</w:t>
-      </w:r>
-      <w:r>
-        <w:t xml:space="preserve"> 44</w:t>
-      </w:r>
-      <w:r>
-        <w:t>-</w:t>
-      </w:r>
-      <w:r>
-        <w:t>KH</w:t>
-      </w:r>
-      <w:r>
-        <w:t>z scope attachment to read</w:t>
-      </w:r>
-      <w:r>
-        <w:t xml:space="preserve"> DC</w:t>
-      </w:r>
-      <w:r>
-        <w:t xml:space="preserve"> vol</w:t>
-      </w:r>
-      <w:r>
-        <w:t>tages using a personal computer</w:t>
-      </w:r>
-      <w:r>
-        <w:t xml:space="preserve"> via line input</w:t>
-      </w:r>
-      <w:r>
-        <w:t>.</w:t>
-      </w:r>
-      <w:proofErr w:type="gramEnd"/>
-      <w:r>
-        <w:t xml:space="preserve">  </w:t>
-      </w:r>
-      <w:proofErr w:type="gramStart"/>
-      <w:r>
-        <w:t xml:space="preserve">Developed web-compatible drivers in </w:t>
-      </w:r>
-      <w:r>
-        <w:t>Adobe flash</w:t>
-      </w:r>
-      <w:r>
-        <w:t>,</w:t>
-      </w:r>
-      <w:r>
-        <w:t xml:space="preserve"> enabling sensory input to web co</w:t>
-      </w:r>
-      <w:r>
-        <w:t>ntent.</w:t>
-      </w:r>
-      <w:proofErr w:type="gramEnd"/>
-      <w:r>
-        <w:t xml:space="preserve">  </w:t>
-      </w:r>
-      <w:proofErr w:type="gramStart"/>
-      <w:r>
-        <w:t xml:space="preserve">Constructed </w:t>
-      </w:r>
-      <w:r>
-        <w:t>high-efficiency AM radio</w:t>
-      </w:r>
-      <w:r>
-        <w:t xml:space="preserve"> transmitter</w:t>
-      </w:r>
-      <w:r>
-        <w:t>.</w:t>
-      </w:r>
-      <w:proofErr w:type="gramEnd"/>
-      <w:r>
-        <w:t xml:space="preserve">  Designed and assembled</w:t>
-      </w:r>
-      <w:r>
-        <w:t xml:space="preserve"> </w:t>
-      </w:r>
-      <w:r>
-        <w:t>HMI</w:t>
-      </w:r>
-      <w:r>
-        <w:t xml:space="preserve"> for pneumatic cannon.</w:t>
-      </w:r>
-    </w:p>
-    <w:p>
-      <w:pPr>
-        <w:pStyle w:val="NoSpacing"/>
-        <w:tabs>
-          <w:tab w:val="right" w:pos="6480"/>
-        </w:tabs>
-        <w:ind w:left="720"/>
-        <w:rPr>
-          <w:b/>
-        </w:rPr>
-      </w:pPr>
-    </w:p>
-    <w:p>
-      <w:pPr>
-        <w:pStyle w:val="NoSpacing"/>
-        <w:tabs>
-          <w:tab w:val="right" w:pos="6480"/>
-        </w:tabs>
-        <w:ind w:left="720"/>
-      </w:pPr>
-      <w:r>
-        <w:rPr>
-          <w:b/>
-        </w:rPr>
-        <w:t>Experience Media Developer</w:t>
-      </w:r>
-      <w:r>
-        <w:rPr>
-          <w:b/>
-        </w:rPr>
-        <w:t xml:space="preserve"> Intern</w:t>
-      </w:r>
-      <w:r>
-        <w:rPr>
-          <w:b/>
-        </w:rPr>
-        <w:t>; Bridge Worldwide</w:t>
-      </w:r>
-      <w:r>
-        <w:rPr>
-          <w:b/>
-        </w:rPr>
-        <w:tab/>
-      </w:r>
-      <w:r>
-        <w:rPr>
-          <w:b/>
-        </w:rPr>
-        <w:tab/>
-        <w:t>Jun 2010-Sep 20</w:t>
-      </w:r>
-      <w:r>
-        <w:rPr>
-          <w:b/>
-        </w:rPr>
-        <w:t>10</w:t>
-      </w:r>
-    </w:p>
-    <w:p>
-      <w:pPr>
-        <w:pStyle w:val="NoSpacing"/>
-        <w:ind w:left="720"/>
-      </w:pPr>
-      <w:proofErr w:type="gramStart"/>
-      <w:r>
-        <w:t>Conducted internal research and development for the Unity3D platform.</w:t>
-      </w:r>
-      <w:proofErr w:type="gramEnd"/>
-      <w:r>
-        <w:t xml:space="preserve">  </w:t>
-      </w:r>
-      <w:proofErr w:type="gramStart"/>
-      <w:r>
-        <w:t xml:space="preserve">Assessed the capabilities of the platform as a potential medium for clients, specifically targeting </w:t>
-      </w:r>
-      <w:proofErr w:type="spellStart"/>
-      <w:r>
-        <w:t>iOS</w:t>
-      </w:r>
-      <w:proofErr w:type="spellEnd"/>
-      <w:r>
-        <w:t xml:space="preserve"> devices.</w:t>
-      </w:r>
-      <w:proofErr w:type="gramEnd"/>
-      <w:r>
-        <w:t xml:space="preserve"> P</w:t>
-      </w:r>
-      <w:r>
-        <w:t xml:space="preserve">roduced and documented a number of 3D games and technical demonstrations, utilizing accelerometers, hardware inputs, and touch controls.  </w:t>
-      </w:r>
-      <w:r>
-        <w:t>Phone d</w:t>
-      </w:r>
-      <w:r>
-        <w:t>emonstrations showcased advanced physics</w:t>
-      </w:r>
-      <w:r>
-        <w:t xml:space="preserve"> </w:t>
-      </w:r>
-      <w:r>
-        <w:t>and particle simulations in 3D space.</w:t>
-      </w:r>
-    </w:p>
-    <w:p>
-      <w:pPr>
-        <w:pStyle w:val="NoSpacing"/>
-      </w:pPr>
-    </w:p>
-    <w:p>
-      <w:pPr>
-        <w:pStyle w:val="NoSpacing"/>
-        <w:tabs>
-          <w:tab w:val="left" w:pos="720"/>
-          <w:tab w:val="right" w:pos="6480"/>
-        </w:tabs>
-        <w:rPr>
-          <w:b/>
-        </w:rPr>
-      </w:pPr>
-      <w:r>
-        <w:tab/>
-      </w:r>
-      <w:r>
-        <w:rPr>
-          <w:b/>
-        </w:rPr>
-        <w:t xml:space="preserve">Flash </w:t>
-      </w:r>
-      <w:r>
-        <w:rPr>
-          <w:b/>
-        </w:rPr>
-        <w:t>Game Designer and Programmer</w:t>
-      </w:r>
-      <w:r>
-        <w:rPr>
-          <w:b/>
-        </w:rPr>
-        <w:tab/>
-      </w:r>
-      <w:r>
-        <w:rPr>
-          <w:b/>
-        </w:rPr>
-        <w:tab/>
-        <w:t>Jun 2007</w:t>
-      </w:r>
-      <w:r>
-        <w:rPr>
-          <w:b/>
-        </w:rPr>
-        <w:t>-Jun</w:t>
-      </w:r>
-      <w:r>
-        <w:rPr>
-          <w:b/>
-        </w:rPr>
-        <w:t xml:space="preserve"> 2011</w:t>
-      </w:r>
-    </w:p>
-    <w:p>
-      <w:pPr>
-        <w:pStyle w:val="NoSpacing"/>
-        <w:ind w:left="720"/>
-      </w:pPr>
-      <w:proofErr w:type="gramStart"/>
-      <w:r>
-        <w:t>Produced four works independently.</w:t>
-      </w:r>
-      <w:proofErr w:type="gramEnd"/>
-      <w:r>
-        <w:t xml:space="preserve">  </w:t>
-      </w:r>
-      <w:proofErr w:type="gramStart"/>
-      <w:r>
-        <w:t>Responsible f</w:t>
-      </w:r>
-      <w:r>
-        <w:t>or marketing and orchestrating over a half-dozen independent</w:t>
-      </w:r>
-      <w:r>
-        <w:t xml:space="preserve"> license agreements, as well as distri</w:t>
-      </w:r>
-      <w:r>
-        <w:t>bution of content.</w:t>
-      </w:r>
-      <w:proofErr w:type="gramEnd"/>
-      <w:r>
-        <w:t xml:space="preserve">  </w:t>
-      </w:r>
-      <w:proofErr w:type="gramStart"/>
-      <w:r>
-        <w:t>Garnered a collective audience of over 8 million players</w:t>
-      </w:r>
-      <w:r>
-        <w:t>.</w:t>
-      </w:r>
-      <w:proofErr w:type="gramEnd"/>
-      <w:r>
-        <w:t xml:space="preserve">  </w:t>
-      </w:r>
-      <w:proofErr w:type="gramStart"/>
-      <w:r>
-        <w:rPr>
-          <w:rFonts w:cs="Calibri"/>
-          <w:sz w:val="21"/>
-          <w:szCs w:val="21"/>
-        </w:rPr>
-        <w:t xml:space="preserve">Developed libraries for advanced vector processing, collision detection, </w:t>
-      </w:r>
-      <w:proofErr w:type="spellStart"/>
-      <w:r>
-        <w:rPr>
-          <w:rFonts w:cs="Calibri"/>
-          <w:sz w:val="21"/>
-          <w:szCs w:val="21"/>
-        </w:rPr>
-        <w:t>pathfinding</w:t>
-      </w:r>
-      <w:proofErr w:type="spellEnd"/>
-      <w:r>
-        <w:rPr>
-          <w:rFonts w:cs="Calibri"/>
-          <w:sz w:val="21"/>
-          <w:szCs w:val="21"/>
-        </w:rPr>
-        <w:t xml:space="preserve">, and </w:t>
-      </w:r>
-      <w:proofErr w:type="spellStart"/>
-      <w:r>
-        <w:rPr>
-          <w:rFonts w:cs="Calibri"/>
-          <w:sz w:val="21"/>
-          <w:szCs w:val="21"/>
-        </w:rPr>
-        <w:t>blitting</w:t>
-      </w:r>
-      <w:proofErr w:type="spellEnd"/>
-      <w:r>
-        <w:rPr>
-          <w:rFonts w:cs="Calibri"/>
-          <w:sz w:val="21"/>
-          <w:szCs w:val="21"/>
-        </w:rPr>
-        <w:t>.</w:t>
-      </w:r>
-      <w:proofErr w:type="gramEnd"/>
-      <w:r>
-        <w:rPr>
-          <w:rFonts w:cs="Calibri"/>
-          <w:sz w:val="21"/>
-          <w:szCs w:val="21"/>
-        </w:rPr>
-        <w:t xml:space="preserve">  </w:t>
-      </w:r>
-      <w:proofErr w:type="gramStart"/>
-      <w:r>
-        <w:rPr>
-          <w:rFonts w:cs="Calibri"/>
-          <w:sz w:val="21"/>
-          <w:szCs w:val="21"/>
-        </w:rPr>
-        <w:t>Produced all content,</w:t>
-      </w:r>
-      <w:r>
-        <w:rPr>
-          <w:rFonts w:cs="Calibri"/>
-          <w:sz w:val="21"/>
-          <w:szCs w:val="21"/>
-        </w:rPr>
-        <w:t xml:space="preserve"> from graphics</w:t>
-      </w:r>
-      <w:r>
-        <w:rPr>
-          <w:rFonts w:cs="Calibri"/>
-          <w:sz w:val="21"/>
-          <w:szCs w:val="21"/>
-        </w:rPr>
-        <w:t xml:space="preserve"> design to sound production.</w:t>
-      </w:r>
-      <w:proofErr w:type="gramEnd"/>
-    </w:p>
-    <w:p>
-      <w:pPr>
-        <w:pStyle w:val="NoSpacing"/>
-      </w:pPr>
-    </w:p>
-    <w:p>
-      <w:pPr>
-        <w:pStyle w:val="NoSpacing"/>
-        <w:rPr>
-          <w:b/>
-        </w:rPr>
-      </w:pPr>
-      <w:r>
-        <w:rPr>
-          <w:b/>
-        </w:rPr>
-        <w:t>EDUCATION</w:t>
-      </w:r>
-    </w:p>
-    <w:p>
-      <w:pPr>
-        <w:pStyle w:val="NoSpacing"/>
-      </w:pPr>
-    </w:p>
-    <w:p>
-      <w:pPr>
-        <w:pStyle w:val="NoSpacing"/>
-        <w:ind w:left="720"/>
-      </w:pPr>
-      <w:r>
-        <w:t>Bachelor of Sc</w:t>
-      </w:r>
-      <w:r>
-        <w:t>ience in Electrical Engineering</w:t>
-      </w:r>
-    </w:p>
-    <w:p>
-      <w:pPr>
-        <w:pStyle w:val="NoSpacing"/>
-        <w:ind w:left="720"/>
-      </w:pPr>
-      <w:r>
-        <w:t>University of Cincinnati, College of Engineering; Cincinnati, OH</w:t>
-      </w:r>
-    </w:p>
-    <w:p>
-      <w:pPr>
-        <w:pStyle w:val="NoSpacing"/>
-        <w:ind w:left="720"/>
-      </w:pPr>
-    </w:p>
-    <w:p>
-      <w:pPr>
-        <w:pStyle w:val="NoSpacing"/>
-        <w:rPr>
-          <w:b/>
-        </w:rPr>
-      </w:pPr>
-      <w:r>
-        <w:rPr>
-          <w:b/>
-        </w:rPr>
-        <w:t>PROFESSIONAL SKILLS</w:t>
-      </w:r>
-    </w:p>
-    <w:p>
-      <w:pPr>
-        <w:pStyle w:val="NoSpacing"/>
-      </w:pPr>
-    </w:p>
-    <w:p>
-      <w:pPr>
-        <w:spacing w:after="0" w:line="240" w:lineRule="auto"/>
-        <w:ind w:firstLine="720"/>
-        <w:rPr>
-          <w:b/>
-        </w:rPr>
-      </w:pPr>
-      <w:r>
-        <w:rPr>
-          <w:b/>
-        </w:rPr>
-        <w:t>Application</w:t>
-      </w:r>
-      <w:r>
-        <w:t xml:space="preserve">:  </w:t>
-      </w:r>
-      <w:r>
-        <w:tab/>
-        <w:t>Silverlight 5, WCF, C# .NET, WPF, Excel (VBA), C++, Python</w:t>
-      </w:r>
-    </w:p>
-    <w:p>
-      <w:pPr>
-        <w:pStyle w:val="NoSpacing"/>
-        <w:ind w:left="720"/>
-      </w:pPr>
-      <w:r>
-        <w:rPr>
-          <w:b/>
-        </w:rPr>
-        <w:t>Database</w:t>
-      </w:r>
-      <w:r>
-        <w:t xml:space="preserve">:  </w:t>
-      </w:r>
-      <w:r>
-        <w:tab/>
-        <w:t>T-SQL, X-Path, XSLT, LINQ &amp; Entity</w:t>
-      </w:r>
-    </w:p>
-    <w:p>
-      <w:pPr>
-        <w:pStyle w:val="NoSpacing"/>
-        <w:ind w:left="2160" w:hanging="1440"/>
-      </w:pPr>
-      <w:r>
-        <w:rPr>
-          <w:b/>
-        </w:rPr>
-        <w:t>Web</w:t>
-      </w:r>
-      <w:r>
-        <w:t>/</w:t>
-      </w:r>
-      <w:r>
-        <w:rPr>
-          <w:b/>
-        </w:rPr>
-        <w:t>Mobile</w:t>
-      </w:r>
-      <w:r>
-        <w:t xml:space="preserve">:  </w:t>
-      </w:r>
-      <w:r>
-        <w:tab/>
-        <w:t>ASP.NET, HTML4/5, CSS2/3, Kendo UI</w:t>
-      </w:r>
-    </w:p>
-    <w:p>
-      <w:pPr>
-        <w:pStyle w:val="NoSpacing"/>
-        <w:ind w:left="720"/>
-      </w:pPr>
-      <w:r>
-        <w:rPr>
-          <w:b/>
-        </w:rPr>
-        <w:t>Embedded</w:t>
-      </w:r>
-      <w:r>
-        <w:t xml:space="preserve">: </w:t>
-      </w:r>
-      <w:r>
-        <w:tab/>
-        <w:t>C, PIC Assembly, Advanced Electrical Networks and Robotics</w:t>
-      </w:r>
-    </w:p>
-    <w:p>
-      <w:pPr>
-        <w:pStyle w:val="NoSpacing"/>
-        <w:ind w:left="720"/>
-      </w:pPr>
     </w:p>
     <w:sectPr>
       <w:pgSz w:w="12240" w:h="15840"/>
@@ -2282,7 +1663,7 @@
 </file>
 
 <file path=customXml/itemProps1.xml><?xml version="1.0" encoding="utf-8"?>
-<ds:datastoreItem xmlns:ds="http://schemas.openxmlformats.org/officeDocument/2006/customXml" ds:itemID="{B08AA8C8-634A-46D2-AD9A-E91063B493FB}">
+<ds:datastoreItem xmlns:ds="http://schemas.openxmlformats.org/officeDocument/2006/customXml" ds:itemID="{9BA40B71-8073-4821-AE01-C67CED1C2862}">
   <ds:schemaRefs>
     <ds:schemaRef ds:uri="http://schemas.openxmlformats.org/officeDocument/2006/bibliography"/>
   </ds:schemaRefs>

</xml_diff>